<commit_message>
Update with c# language
</commit_message>
<xml_diff>
--- a/Ratovonirina-CV.docx
+++ b/Ratovonirina-CV.docx
@@ -1,6 +1,6 @@
 
 <file path=word/document.xml><?xml version="1.0" encoding="utf-8"?>
-<w:document xmlns:wpc="http://schemas.microsoft.com/office/word/2010/wordprocessingCanvas" xmlns:cx="http://schemas.microsoft.com/office/drawing/2014/chartex" xmlns:cx1="http://schemas.microsoft.com/office/drawing/2015/9/8/chartex" xmlns:cx2="http://schemas.microsoft.com/office/drawing/2015/10/21/chartex" xmlns:cx3="http://schemas.microsoft.com/office/drawing/2016/5/9/chartex" xmlns:cx4="http://schemas.microsoft.com/office/drawing/2016/5/10/chartex" xmlns:cx5="http://schemas.microsoft.com/office/drawing/2016/5/11/chartex" xmlns:cx6="http://schemas.microsoft.com/office/drawing/2016/5/12/chartex" xmlns:cx7="http://schemas.microsoft.com/office/drawing/2016/5/13/chartex" xmlns:cx8="http://schemas.microsoft.com/office/drawing/2016/5/14/chartex" xmlns:mc="http://schemas.openxmlformats.org/markup-compatibility/2006" xmlns:aink="http://schemas.microsoft.com/office/drawing/2016/ink" xmlns:am3d="http://schemas.microsoft.com/office/drawing/2017/model3d" xmlns:o="urn:schemas-microsoft-com:office:office" xmlns:oel="http://schemas.microsoft.com/office/2019/extlst" xmlns:r="http://schemas.openxmlformats.org/officeDocument/2006/relationships" xmlns:m="http://schemas.openxmlformats.org/officeDocument/2006/math" xmlns:v="urn:schemas-microsoft-com:vml" xmlns:wp14="http://schemas.microsoft.com/office/word/2010/wordprocessingDrawing" xmlns:wp="http://schemas.openxmlformats.org/drawingml/2006/wordprocessingDrawing" xmlns:w10="urn:schemas-microsoft-com:office:word" xmlns:w="http://schemas.openxmlformats.org/wordprocessingml/2006/main" xmlns:w14="http://schemas.microsoft.com/office/word/2010/wordml" xmlns:w15="http://schemas.microsoft.com/office/word/2012/wordml" xmlns:w16cex="http://schemas.microsoft.com/office/word/2018/wordml/cex" xmlns:w16cid="http://schemas.microsoft.com/office/word/2016/wordml/cid" xmlns:w16="http://schemas.microsoft.com/office/word/2018/wordml" xmlns:w16du="http://schemas.microsoft.com/office/word/2023/wordml/word16du" xmlns:w16sdtdh="http://schemas.microsoft.com/office/word/2020/wordml/sdtdatahash" xmlns:w16se="http://schemas.microsoft.com/office/word/2015/wordml/symex" xmlns:wpg="http://schemas.microsoft.com/office/word/2010/wordprocessingGroup" xmlns:wpi="http://schemas.microsoft.com/office/word/2010/wordprocessingInk" xmlns:wne="http://schemas.microsoft.com/office/word/2006/wordml" xmlns:wps="http://schemas.microsoft.com/office/word/2010/wordprocessingShape" mc:Ignorable="w14 w15 w16se w16cid w16 w16cex w16sdtdh w16du wp14">
+<w:document xmlns:wpc="http://schemas.microsoft.com/office/word/2010/wordprocessingCanvas" xmlns:cx="http://schemas.microsoft.com/office/drawing/2014/chartex" xmlns:cx1="http://schemas.microsoft.com/office/drawing/2015/9/8/chartex" xmlns:cx2="http://schemas.microsoft.com/office/drawing/2015/10/21/chartex" xmlns:cx3="http://schemas.microsoft.com/office/drawing/2016/5/9/chartex" xmlns:cx4="http://schemas.microsoft.com/office/drawing/2016/5/10/chartex" xmlns:cx5="http://schemas.microsoft.com/office/drawing/2016/5/11/chartex" xmlns:cx6="http://schemas.microsoft.com/office/drawing/2016/5/12/chartex" xmlns:cx7="http://schemas.microsoft.com/office/drawing/2016/5/13/chartex" xmlns:cx8="http://schemas.microsoft.com/office/drawing/2016/5/14/chartex" xmlns:mc="http://schemas.openxmlformats.org/markup-compatibility/2006" xmlns:aink="http://schemas.microsoft.com/office/drawing/2016/ink" xmlns:am3d="http://schemas.microsoft.com/office/drawing/2017/model3d" xmlns:o="urn:schemas-microsoft-com:office:office" xmlns:oel="http://schemas.microsoft.com/office/2019/extlst" xmlns:r="http://schemas.openxmlformats.org/officeDocument/2006/relationships" xmlns:m="http://schemas.openxmlformats.org/officeDocument/2006/math" xmlns:v="urn:schemas-microsoft-com:vml" xmlns:wp14="http://schemas.microsoft.com/office/word/2010/wordprocessingDrawing" xmlns:wp="http://schemas.openxmlformats.org/drawingml/2006/wordprocessingDrawing" xmlns:w10="urn:schemas-microsoft-com:office:word" xmlns:w="http://schemas.openxmlformats.org/wordprocessingml/2006/main" xmlns:w14="http://schemas.microsoft.com/office/word/2010/wordml" xmlns:w15="http://schemas.microsoft.com/office/word/2012/wordml" xmlns:w16cex="http://schemas.microsoft.com/office/word/2018/wordml/cex" xmlns:w16cid="http://schemas.microsoft.com/office/word/2016/wordml/cid" xmlns:w16="http://schemas.microsoft.com/office/word/2018/wordml" xmlns:w16sdtdh="http://schemas.microsoft.com/office/word/2020/wordml/sdtdatahash" xmlns:w16se="http://schemas.microsoft.com/office/word/2015/wordml/symex" xmlns:wpg="http://schemas.microsoft.com/office/word/2010/wordprocessingGroup" xmlns:wpi="http://schemas.microsoft.com/office/word/2010/wordprocessingInk" xmlns:wne="http://schemas.microsoft.com/office/word/2006/wordml" xmlns:wps="http://schemas.microsoft.com/office/word/2010/wordprocessingShape" mc:Ignorable="w14 w15 w16se w16cid w16 w16cex w16sdtdh wp14">
   <w:body>
     <w:tbl>
       <w:tblPr>
@@ -55,7 +55,7 @@
           </w:tcPr>
           <w:p>
             <w:pPr>
-              <w:pStyle w:val="Titre"/>
+              <w:pStyle w:val="Title"/>
               <w:jc w:val="center"/>
               <w:rPr>
                 <w:sz w:val="64"/>
@@ -180,7 +180,7 @@
             <w:sdtContent>
               <w:p>
                 <w:pPr>
-                  <w:pStyle w:val="Titre3"/>
+                  <w:pStyle w:val="Heading3"/>
                 </w:pPr>
                 <w:r>
                   <w:rPr>
@@ -446,7 +446,7 @@
           </w:p>
           <w:p>
             <w:pPr>
-              <w:pStyle w:val="Titre3"/>
+              <w:pStyle w:val="Heading3"/>
               <w:rPr>
                 <w:u w:val="single"/>
               </w:rPr>
@@ -466,7 +466,7 @@
           </w:p>
           <w:p>
             <w:pPr>
-              <w:pStyle w:val="Titre3"/>
+              <w:pStyle w:val="Heading3"/>
               <w:spacing w:before="0" w:after="0"/>
               <w:rPr>
                 <w:rFonts w:asciiTheme="minorHAnsi" w:eastAsiaTheme="minorEastAsia" w:hAnsiTheme="minorHAnsi" w:cstheme="minorBidi"/>
@@ -513,7 +513,7 @@
           </w:p>
           <w:p>
             <w:pPr>
-              <w:pStyle w:val="Titre3"/>
+              <w:pStyle w:val="Heading3"/>
               <w:spacing w:before="0" w:after="0"/>
               <w:rPr>
                 <w:rFonts w:asciiTheme="minorHAnsi" w:eastAsiaTheme="minorEastAsia" w:hAnsiTheme="minorHAnsi" w:cstheme="minorBidi"/>
@@ -546,37 +546,7 @@
               </w:rPr>
               <w:t>JAVA, C++, PYTHON</w:t>
             </w:r>
-          </w:p>
-          <w:p/>
-          <w:p>
-            <w:pPr>
-              <w:pStyle w:val="Titre3"/>
-              <w:spacing w:before="0" w:after="0"/>
-              <w:rPr>
-                <w:rFonts w:asciiTheme="minorHAnsi" w:eastAsiaTheme="minorEastAsia" w:hAnsiTheme="minorHAnsi" w:cstheme="minorBidi"/>
-                <w:bCs/>
-                <w:caps w:val="0"/>
-                <w:color w:val="auto"/>
-                <w:sz w:val="18"/>
-                <w:szCs w:val="22"/>
-              </w:rPr>
-            </w:pPr>
-            <w:r>
-              <w:rPr>
-                <w:rFonts w:asciiTheme="minorHAnsi" w:eastAsiaTheme="minorEastAsia" w:hAnsiTheme="minorHAnsi" w:cstheme="minorBidi"/>
-                <w:bCs/>
-                <w:caps w:val="0"/>
-                <w:color w:val="auto"/>
-                <w:sz w:val="18"/>
-                <w:szCs w:val="22"/>
-              </w:rPr>
-              <w:t>TECHNOLOGIE</w:t>
-            </w:r>
-          </w:p>
-          <w:p>
-            <w:pPr>
-              <w:pStyle w:val="Titre3"/>
-              <w:spacing w:before="0" w:after="0"/>
+            <w:r>
               <w:rPr>
                 <w:rFonts w:asciiTheme="minorHAnsi" w:eastAsiaTheme="minorEastAsia" w:hAnsiTheme="minorHAnsi" w:cstheme="minorBidi"/>
                 <w:b w:val="0"/>
@@ -585,8 +555,39 @@
                 <w:sz w:val="18"/>
                 <w:szCs w:val="22"/>
               </w:rPr>
-            </w:pPr>
-            <w:r>
+              <w:t>, C#</w:t>
+            </w:r>
+          </w:p>
+          <w:p/>
+          <w:p>
+            <w:pPr>
+              <w:pStyle w:val="Heading3"/>
+              <w:spacing w:before="0" w:after="0"/>
+              <w:rPr>
+                <w:rFonts w:asciiTheme="minorHAnsi" w:eastAsiaTheme="minorEastAsia" w:hAnsiTheme="minorHAnsi" w:cstheme="minorBidi"/>
+                <w:bCs/>
+                <w:caps w:val="0"/>
+                <w:color w:val="auto"/>
+                <w:sz w:val="18"/>
+                <w:szCs w:val="22"/>
+              </w:rPr>
+            </w:pPr>
+            <w:r>
+              <w:rPr>
+                <w:rFonts w:asciiTheme="minorHAnsi" w:eastAsiaTheme="minorEastAsia" w:hAnsiTheme="minorHAnsi" w:cstheme="minorBidi"/>
+                <w:bCs/>
+                <w:caps w:val="0"/>
+                <w:color w:val="auto"/>
+                <w:sz w:val="18"/>
+                <w:szCs w:val="22"/>
+              </w:rPr>
+              <w:t>TECHNOLOGIE</w:t>
+            </w:r>
+          </w:p>
+          <w:p>
+            <w:pPr>
+              <w:pStyle w:val="Heading3"/>
+              <w:spacing w:before="0" w:after="0"/>
               <w:rPr>
                 <w:rFonts w:asciiTheme="minorHAnsi" w:eastAsiaTheme="minorEastAsia" w:hAnsiTheme="minorHAnsi" w:cstheme="minorBidi"/>
                 <w:b w:val="0"/>
@@ -594,9 +595,9 @@
                 <w:color w:val="auto"/>
                 <w:sz w:val="18"/>
                 <w:szCs w:val="22"/>
-              </w:rPr>
-              <w:t>SYMFONY, NODEJS</w:t>
-            </w:r>
+                <w:lang w:val="en-US"/>
+              </w:rPr>
+            </w:pPr>
             <w:r>
               <w:rPr>
                 <w:rFonts w:asciiTheme="minorHAnsi" w:eastAsiaTheme="minorEastAsia" w:hAnsiTheme="minorHAnsi" w:cstheme="minorBidi"/>
@@ -605,8 +606,9 @@
                 <w:color w:val="auto"/>
                 <w:sz w:val="18"/>
                 <w:szCs w:val="22"/>
-              </w:rPr>
-              <w:t>, REACTJS, REACT NATIVE</w:t>
+                <w:lang w:val="en-US"/>
+              </w:rPr>
+              <w:t>SYMFONY, NODEJS</w:t>
             </w:r>
             <w:r>
               <w:rPr>
@@ -616,8 +618,9 @@
                 <w:color w:val="auto"/>
                 <w:sz w:val="18"/>
                 <w:szCs w:val="22"/>
-              </w:rPr>
-              <w:t>, GIT, DOCKER</w:t>
+                <w:lang w:val="en-US"/>
+              </w:rPr>
+              <w:t>, REACTJS, REACT NATIVE</w:t>
             </w:r>
             <w:r>
               <w:rPr>
@@ -627,40 +630,11 @@
                 <w:color w:val="auto"/>
                 <w:sz w:val="18"/>
                 <w:szCs w:val="22"/>
-              </w:rPr>
-              <w:t>, FLUTTER</w:t>
-            </w:r>
-          </w:p>
-          <w:p/>
-          <w:p>
-            <w:pPr>
-              <w:pStyle w:val="Titre3"/>
-              <w:spacing w:before="0" w:after="0"/>
-              <w:rPr>
-                <w:rFonts w:asciiTheme="minorHAnsi" w:eastAsiaTheme="minorEastAsia" w:hAnsiTheme="minorHAnsi" w:cstheme="minorBidi"/>
-                <w:bCs/>
-                <w:caps w:val="0"/>
-                <w:color w:val="auto"/>
-                <w:sz w:val="18"/>
-                <w:szCs w:val="22"/>
-              </w:rPr>
-            </w:pPr>
-            <w:r>
-              <w:rPr>
-                <w:rFonts w:asciiTheme="minorHAnsi" w:eastAsiaTheme="minorEastAsia" w:hAnsiTheme="minorHAnsi" w:cstheme="minorBidi"/>
-                <w:bCs/>
-                <w:caps w:val="0"/>
-                <w:color w:val="auto"/>
-                <w:sz w:val="18"/>
-                <w:szCs w:val="22"/>
-              </w:rPr>
-              <w:t xml:space="preserve">BASE DE DONNEES </w:t>
-            </w:r>
-          </w:p>
-          <w:p>
-            <w:pPr>
-              <w:pStyle w:val="Titre3"/>
-              <w:spacing w:before="0" w:after="0"/>
+                <w:lang w:val="en-US"/>
+              </w:rPr>
+              <w:t>, GIT, DOCKER</w:t>
+            </w:r>
+            <w:r>
               <w:rPr>
                 <w:rFonts w:asciiTheme="minorHAnsi" w:eastAsiaTheme="minorEastAsia" w:hAnsiTheme="minorHAnsi" w:cstheme="minorBidi"/>
                 <w:b w:val="0"/>
@@ -668,8 +642,10 @@
                 <w:color w:val="auto"/>
                 <w:sz w:val="18"/>
                 <w:szCs w:val="22"/>
-              </w:rPr>
-            </w:pPr>
+                <w:lang w:val="en-US"/>
+              </w:rPr>
+              <w:t>, FLUTTER</w:t>
+            </w:r>
             <w:r>
               <w:rPr>
                 <w:rFonts w:asciiTheme="minorHAnsi" w:eastAsiaTheme="minorEastAsia" w:hAnsiTheme="minorHAnsi" w:cstheme="minorBidi"/>
@@ -678,8 +654,9 @@
                 <w:color w:val="auto"/>
                 <w:sz w:val="18"/>
                 <w:szCs w:val="22"/>
-              </w:rPr>
-              <w:t>RELATIONNEL :</w:t>
+                <w:lang w:val="en-US"/>
+              </w:rPr>
+              <w:t xml:space="preserve">, </w:t>
             </w:r>
             <w:r>
               <w:rPr>
@@ -689,10 +666,47 @@
                 <w:color w:val="auto"/>
                 <w:sz w:val="18"/>
                 <w:szCs w:val="22"/>
-              </w:rPr>
-              <w:t xml:space="preserve"> </w:t>
-            </w:r>
-            <w:r>
+                <w:lang w:val="en-US"/>
+              </w:rPr>
+              <w:t>ASPNET</w:t>
+            </w:r>
+          </w:p>
+          <w:p>
+            <w:pPr>
+              <w:rPr>
+                <w:lang w:val="en-US"/>
+              </w:rPr>
+            </w:pPr>
+          </w:p>
+          <w:p>
+            <w:pPr>
+              <w:pStyle w:val="Heading3"/>
+              <w:spacing w:before="0" w:after="0"/>
+              <w:rPr>
+                <w:rFonts w:asciiTheme="minorHAnsi" w:eastAsiaTheme="minorEastAsia" w:hAnsiTheme="minorHAnsi" w:cstheme="minorBidi"/>
+                <w:bCs/>
+                <w:caps w:val="0"/>
+                <w:color w:val="auto"/>
+                <w:sz w:val="18"/>
+                <w:szCs w:val="22"/>
+              </w:rPr>
+            </w:pPr>
+            <w:r>
+              <w:rPr>
+                <w:rFonts w:asciiTheme="minorHAnsi" w:eastAsiaTheme="minorEastAsia" w:hAnsiTheme="minorHAnsi" w:cstheme="minorBidi"/>
+                <w:bCs/>
+                <w:caps w:val="0"/>
+                <w:color w:val="auto"/>
+                <w:sz w:val="18"/>
+                <w:szCs w:val="22"/>
+              </w:rPr>
+              <w:t xml:space="preserve">BASE DE DONNEES </w:t>
+            </w:r>
+          </w:p>
+          <w:p>
+            <w:pPr>
+              <w:pStyle w:val="Heading3"/>
+              <w:spacing w:before="0" w:after="0"/>
               <w:rPr>
                 <w:rFonts w:asciiTheme="minorHAnsi" w:eastAsiaTheme="minorEastAsia" w:hAnsiTheme="minorHAnsi" w:cstheme="minorBidi"/>
                 <w:b w:val="0"/>
@@ -701,13 +715,8 @@
                 <w:sz w:val="18"/>
                 <w:szCs w:val="22"/>
               </w:rPr>
-              <w:t>MYSQL</w:t>
-            </w:r>
-          </w:p>
-          <w:p>
-            <w:pPr>
-              <w:pStyle w:val="Titre3"/>
-              <w:spacing w:before="0" w:after="0"/>
+            </w:pPr>
+            <w:r>
               <w:rPr>
                 <w:rFonts w:asciiTheme="minorHAnsi" w:eastAsiaTheme="minorEastAsia" w:hAnsiTheme="minorHAnsi" w:cstheme="minorBidi"/>
                 <w:b w:val="0"/>
@@ -716,8 +725,8 @@
                 <w:sz w:val="18"/>
                 <w:szCs w:val="22"/>
               </w:rPr>
-            </w:pPr>
-            <w:proofErr w:type="gramStart"/>
+              <w:t>RELATIONNEL :</w:t>
+            </w:r>
             <w:r>
               <w:rPr>
                 <w:rFonts w:asciiTheme="minorHAnsi" w:eastAsiaTheme="minorEastAsia" w:hAnsiTheme="minorHAnsi" w:cstheme="minorBidi"/>
@@ -727,9 +736,8 @@
                 <w:sz w:val="18"/>
                 <w:szCs w:val="22"/>
               </w:rPr>
-              <w:t>NOSQL:</w:t>
-            </w:r>
-            <w:proofErr w:type="gramEnd"/>
+              <w:t xml:space="preserve"> </w:t>
+            </w:r>
             <w:r>
               <w:rPr>
                 <w:rFonts w:asciiTheme="minorHAnsi" w:eastAsiaTheme="minorEastAsia" w:hAnsiTheme="minorHAnsi" w:cstheme="minorBidi"/>
@@ -739,9 +747,13 @@
                 <w:sz w:val="18"/>
                 <w:szCs w:val="22"/>
               </w:rPr>
-              <w:t xml:space="preserve"> </w:t>
-            </w:r>
-            <w:r>
+              <w:t>MYSQL</w:t>
+            </w:r>
+          </w:p>
+          <w:p>
+            <w:pPr>
+              <w:pStyle w:val="Heading3"/>
+              <w:spacing w:before="0" w:after="0"/>
               <w:rPr>
                 <w:rFonts w:asciiTheme="minorHAnsi" w:eastAsiaTheme="minorEastAsia" w:hAnsiTheme="minorHAnsi" w:cstheme="minorBidi"/>
                 <w:b w:val="0"/>
@@ -750,12 +762,44 @@
                 <w:sz w:val="18"/>
                 <w:szCs w:val="22"/>
               </w:rPr>
+            </w:pPr>
+            <w:r>
+              <w:rPr>
+                <w:rFonts w:asciiTheme="minorHAnsi" w:eastAsiaTheme="minorEastAsia" w:hAnsiTheme="minorHAnsi" w:cstheme="minorBidi"/>
+                <w:b w:val="0"/>
+                <w:caps w:val="0"/>
+                <w:color w:val="auto"/>
+                <w:sz w:val="18"/>
+                <w:szCs w:val="22"/>
+              </w:rPr>
+              <w:t>NOSQL:</w:t>
+            </w:r>
+            <w:r>
+              <w:rPr>
+                <w:rFonts w:asciiTheme="minorHAnsi" w:eastAsiaTheme="minorEastAsia" w:hAnsiTheme="minorHAnsi" w:cstheme="minorBidi"/>
+                <w:b w:val="0"/>
+                <w:caps w:val="0"/>
+                <w:color w:val="auto"/>
+                <w:sz w:val="18"/>
+                <w:szCs w:val="22"/>
+              </w:rPr>
+              <w:t xml:space="preserve"> </w:t>
+            </w:r>
+            <w:r>
+              <w:rPr>
+                <w:rFonts w:asciiTheme="minorHAnsi" w:eastAsiaTheme="minorEastAsia" w:hAnsiTheme="minorHAnsi" w:cstheme="minorBidi"/>
+                <w:b w:val="0"/>
+                <w:caps w:val="0"/>
+                <w:color w:val="auto"/>
+                <w:sz w:val="18"/>
+                <w:szCs w:val="22"/>
+              </w:rPr>
               <w:t>MONGODB</w:t>
             </w:r>
           </w:p>
           <w:p>
             <w:pPr>
-              <w:pStyle w:val="Titre3"/>
+              <w:pStyle w:val="Heading3"/>
               <w:rPr>
                 <w:u w:val="single"/>
               </w:rPr>
@@ -822,7 +866,7 @@
             <w:hyperlink r:id="rId11" w:history="1">
               <w:r>
                 <w:rPr>
-                  <w:rStyle w:val="Lienhypertexte"/>
+                  <w:rStyle w:val="Hyperlink"/>
                   <w:u w:val="none"/>
                 </w:rPr>
                 <w:t>eric.ratovonirina@gmail.com</w:t>
@@ -857,7 +901,7 @@
             <w:hyperlink r:id="rId12" w:history="1">
               <w:r>
                 <w:rPr>
-                  <w:rStyle w:val="Lienhypertexte"/>
+                  <w:rStyle w:val="Hyperlink"/>
                   <w:u w:val="none"/>
                   <w:lang w:val="en-US"/>
                 </w:rPr>
@@ -902,7 +946,7 @@
           </w:p>
           <w:p>
             <w:pPr>
-              <w:pStyle w:val="Titre3"/>
+              <w:pStyle w:val="Heading3"/>
               <w:rPr>
                 <w:u w:val="single"/>
               </w:rPr>
@@ -969,7 +1013,7 @@
           </w:p>
           <w:p>
             <w:pPr>
-              <w:pStyle w:val="Titre3"/>
+              <w:pStyle w:val="Heading3"/>
               <w:rPr>
                 <w:u w:val="single"/>
               </w:rPr>
@@ -1032,7 +1076,7 @@
             <w:sdtContent>
               <w:p>
                 <w:pPr>
-                  <w:pStyle w:val="Titre2"/>
+                  <w:pStyle w:val="Heading2"/>
                 </w:pPr>
                 <w:r>
                   <w:rPr>
@@ -1127,7 +1171,7 @@
             <w:hyperlink r:id="rId13" w:history="1">
               <w:r>
                 <w:rPr>
-                  <w:rStyle w:val="Lienhypertexte"/>
+                  <w:rStyle w:val="Hyperlink"/>
                   <w:u w:val="none"/>
                 </w:rPr>
                 <w:t>https://github.com/RicManByakugan/GSL</w:t>
@@ -1209,7 +1253,7 @@
             <w:hyperlink r:id="rId14" w:history="1">
               <w:r>
                 <w:rPr>
-                  <w:rStyle w:val="Lienhypertexte"/>
+                  <w:rStyle w:val="Hyperlink"/>
                   <w:u w:val="none"/>
                 </w:rPr>
                 <w:t>https://github.com/RicManByakugan/SurProject</w:t>
@@ -1306,7 +1350,7 @@
             <w:hyperlink r:id="rId15" w:history="1">
               <w:r>
                 <w:rPr>
-                  <w:rStyle w:val="Lienhypertexte"/>
+                  <w:rStyle w:val="Hyperlink"/>
                   <w:u w:val="none"/>
                 </w:rPr>
                 <w:t>https://github.com/RicManByakugan/CP2.0</w:t>
@@ -1337,7 +1381,7 @@
           </w:p>
           <w:p>
             <w:pPr>
-              <w:pStyle w:val="Titre2"/>
+              <w:pStyle w:val="Heading2"/>
             </w:pPr>
             <w:r>
               <w:t>formations</w:t>
@@ -1643,7 +1687,7 @@
 </file>
 
 <file path=word/endnotes.xml><?xml version="1.0" encoding="utf-8"?>
-<w:endnotes xmlns:wpc="http://schemas.microsoft.com/office/word/2010/wordprocessingCanvas" xmlns:cx="http://schemas.microsoft.com/office/drawing/2014/chartex" xmlns:cx1="http://schemas.microsoft.com/office/drawing/2015/9/8/chartex" xmlns:cx2="http://schemas.microsoft.com/office/drawing/2015/10/21/chartex" xmlns:cx3="http://schemas.microsoft.com/office/drawing/2016/5/9/chartex" xmlns:cx4="http://schemas.microsoft.com/office/drawing/2016/5/10/chartex" xmlns:cx5="http://schemas.microsoft.com/office/drawing/2016/5/11/chartex" xmlns:cx6="http://schemas.microsoft.com/office/drawing/2016/5/12/chartex" xmlns:cx7="http://schemas.microsoft.com/office/drawing/2016/5/13/chartex" xmlns:cx8="http://schemas.microsoft.com/office/drawing/2016/5/14/chartex" xmlns:mc="http://schemas.openxmlformats.org/markup-compatibility/2006" xmlns:aink="http://schemas.microsoft.com/office/drawing/2016/ink" xmlns:am3d="http://schemas.microsoft.com/office/drawing/2017/model3d" xmlns:o="urn:schemas-microsoft-com:office:office" xmlns:oel="http://schemas.microsoft.com/office/2019/extlst" xmlns:r="http://schemas.openxmlformats.org/officeDocument/2006/relationships" xmlns:m="http://schemas.openxmlformats.org/officeDocument/2006/math" xmlns:v="urn:schemas-microsoft-com:vml" xmlns:wp14="http://schemas.microsoft.com/office/word/2010/wordprocessingDrawing" xmlns:wp="http://schemas.openxmlformats.org/drawingml/2006/wordprocessingDrawing" xmlns:w10="urn:schemas-microsoft-com:office:word" xmlns:w="http://schemas.openxmlformats.org/wordprocessingml/2006/main" xmlns:w14="http://schemas.microsoft.com/office/word/2010/wordml" xmlns:w15="http://schemas.microsoft.com/office/word/2012/wordml" xmlns:w16cex="http://schemas.microsoft.com/office/word/2018/wordml/cex" xmlns:w16cid="http://schemas.microsoft.com/office/word/2016/wordml/cid" xmlns:w16="http://schemas.microsoft.com/office/word/2018/wordml" xmlns:w16du="http://schemas.microsoft.com/office/word/2023/wordml/word16du" xmlns:w16sdtdh="http://schemas.microsoft.com/office/word/2020/wordml/sdtdatahash" xmlns:w16se="http://schemas.microsoft.com/office/word/2015/wordml/symex" xmlns:wpg="http://schemas.microsoft.com/office/word/2010/wordprocessingGroup" xmlns:wpi="http://schemas.microsoft.com/office/word/2010/wordprocessingInk" xmlns:wne="http://schemas.microsoft.com/office/word/2006/wordml" xmlns:wps="http://schemas.microsoft.com/office/word/2010/wordprocessingShape" mc:Ignorable="w14 w15 w16se w16cid w16 w16cex w16sdtdh w16du wp14">
+<w:endnotes xmlns:wpc="http://schemas.microsoft.com/office/word/2010/wordprocessingCanvas" xmlns:cx="http://schemas.microsoft.com/office/drawing/2014/chartex" xmlns:cx1="http://schemas.microsoft.com/office/drawing/2015/9/8/chartex" xmlns:cx2="http://schemas.microsoft.com/office/drawing/2015/10/21/chartex" xmlns:cx3="http://schemas.microsoft.com/office/drawing/2016/5/9/chartex" xmlns:cx4="http://schemas.microsoft.com/office/drawing/2016/5/10/chartex" xmlns:cx5="http://schemas.microsoft.com/office/drawing/2016/5/11/chartex" xmlns:cx6="http://schemas.microsoft.com/office/drawing/2016/5/12/chartex" xmlns:cx7="http://schemas.microsoft.com/office/drawing/2016/5/13/chartex" xmlns:cx8="http://schemas.microsoft.com/office/drawing/2016/5/14/chartex" xmlns:mc="http://schemas.openxmlformats.org/markup-compatibility/2006" xmlns:aink="http://schemas.microsoft.com/office/drawing/2016/ink" xmlns:am3d="http://schemas.microsoft.com/office/drawing/2017/model3d" xmlns:o="urn:schemas-microsoft-com:office:office" xmlns:oel="http://schemas.microsoft.com/office/2019/extlst" xmlns:r="http://schemas.openxmlformats.org/officeDocument/2006/relationships" xmlns:m="http://schemas.openxmlformats.org/officeDocument/2006/math" xmlns:v="urn:schemas-microsoft-com:vml" xmlns:wp14="http://schemas.microsoft.com/office/word/2010/wordprocessingDrawing" xmlns:wp="http://schemas.openxmlformats.org/drawingml/2006/wordprocessingDrawing" xmlns:w10="urn:schemas-microsoft-com:office:word" xmlns:w="http://schemas.openxmlformats.org/wordprocessingml/2006/main" xmlns:w14="http://schemas.microsoft.com/office/word/2010/wordml" xmlns:w15="http://schemas.microsoft.com/office/word/2012/wordml" xmlns:w16cex="http://schemas.microsoft.com/office/word/2018/wordml/cex" xmlns:w16cid="http://schemas.microsoft.com/office/word/2016/wordml/cid" xmlns:w16="http://schemas.microsoft.com/office/word/2018/wordml" xmlns:w16sdtdh="http://schemas.microsoft.com/office/word/2020/wordml/sdtdatahash" xmlns:w16se="http://schemas.microsoft.com/office/word/2015/wordml/symex" xmlns:wpg="http://schemas.microsoft.com/office/word/2010/wordprocessingGroup" xmlns:wpi="http://schemas.microsoft.com/office/word/2010/wordprocessingInk" xmlns:wne="http://schemas.microsoft.com/office/word/2006/wordml" xmlns:wps="http://schemas.microsoft.com/office/word/2010/wordprocessingShape" mc:Ignorable="w14 w15 w16se w16cid w16 w16cex w16sdtdh wp14">
   <w:endnote w:type="separator" w:id="-1">
     <w:p>
       <w:r>
@@ -1662,7 +1706,7 @@
 </file>
 
 <file path=word/footnotes.xml><?xml version="1.0" encoding="utf-8"?>
-<w:footnotes xmlns:wpc="http://schemas.microsoft.com/office/word/2010/wordprocessingCanvas" xmlns:cx="http://schemas.microsoft.com/office/drawing/2014/chartex" xmlns:cx1="http://schemas.microsoft.com/office/drawing/2015/9/8/chartex" xmlns:cx2="http://schemas.microsoft.com/office/drawing/2015/10/21/chartex" xmlns:cx3="http://schemas.microsoft.com/office/drawing/2016/5/9/chartex" xmlns:cx4="http://schemas.microsoft.com/office/drawing/2016/5/10/chartex" xmlns:cx5="http://schemas.microsoft.com/office/drawing/2016/5/11/chartex" xmlns:cx6="http://schemas.microsoft.com/office/drawing/2016/5/12/chartex" xmlns:cx7="http://schemas.microsoft.com/office/drawing/2016/5/13/chartex" xmlns:cx8="http://schemas.microsoft.com/office/drawing/2016/5/14/chartex" xmlns:mc="http://schemas.openxmlformats.org/markup-compatibility/2006" xmlns:aink="http://schemas.microsoft.com/office/drawing/2016/ink" xmlns:am3d="http://schemas.microsoft.com/office/drawing/2017/model3d" xmlns:o="urn:schemas-microsoft-com:office:office" xmlns:oel="http://schemas.microsoft.com/office/2019/extlst" xmlns:r="http://schemas.openxmlformats.org/officeDocument/2006/relationships" xmlns:m="http://schemas.openxmlformats.org/officeDocument/2006/math" xmlns:v="urn:schemas-microsoft-com:vml" xmlns:wp14="http://schemas.microsoft.com/office/word/2010/wordprocessingDrawing" xmlns:wp="http://schemas.openxmlformats.org/drawingml/2006/wordprocessingDrawing" xmlns:w10="urn:schemas-microsoft-com:office:word" xmlns:w="http://schemas.openxmlformats.org/wordprocessingml/2006/main" xmlns:w14="http://schemas.microsoft.com/office/word/2010/wordml" xmlns:w15="http://schemas.microsoft.com/office/word/2012/wordml" xmlns:w16cex="http://schemas.microsoft.com/office/word/2018/wordml/cex" xmlns:w16cid="http://schemas.microsoft.com/office/word/2016/wordml/cid" xmlns:w16="http://schemas.microsoft.com/office/word/2018/wordml" xmlns:w16du="http://schemas.microsoft.com/office/word/2023/wordml/word16du" xmlns:w16sdtdh="http://schemas.microsoft.com/office/word/2020/wordml/sdtdatahash" xmlns:w16se="http://schemas.microsoft.com/office/word/2015/wordml/symex" xmlns:wpg="http://schemas.microsoft.com/office/word/2010/wordprocessingGroup" xmlns:wpi="http://schemas.microsoft.com/office/word/2010/wordprocessingInk" xmlns:wne="http://schemas.microsoft.com/office/word/2006/wordml" xmlns:wps="http://schemas.microsoft.com/office/word/2010/wordprocessingShape" mc:Ignorable="w14 w15 w16se w16cid w16 w16cex w16sdtdh w16du wp14">
+<w:footnotes xmlns:wpc="http://schemas.microsoft.com/office/word/2010/wordprocessingCanvas" xmlns:cx="http://schemas.microsoft.com/office/drawing/2014/chartex" xmlns:cx1="http://schemas.microsoft.com/office/drawing/2015/9/8/chartex" xmlns:cx2="http://schemas.microsoft.com/office/drawing/2015/10/21/chartex" xmlns:cx3="http://schemas.microsoft.com/office/drawing/2016/5/9/chartex" xmlns:cx4="http://schemas.microsoft.com/office/drawing/2016/5/10/chartex" xmlns:cx5="http://schemas.microsoft.com/office/drawing/2016/5/11/chartex" xmlns:cx6="http://schemas.microsoft.com/office/drawing/2016/5/12/chartex" xmlns:cx7="http://schemas.microsoft.com/office/drawing/2016/5/13/chartex" xmlns:cx8="http://schemas.microsoft.com/office/drawing/2016/5/14/chartex" xmlns:mc="http://schemas.openxmlformats.org/markup-compatibility/2006" xmlns:aink="http://schemas.microsoft.com/office/drawing/2016/ink" xmlns:am3d="http://schemas.microsoft.com/office/drawing/2017/model3d" xmlns:o="urn:schemas-microsoft-com:office:office" xmlns:oel="http://schemas.microsoft.com/office/2019/extlst" xmlns:r="http://schemas.openxmlformats.org/officeDocument/2006/relationships" xmlns:m="http://schemas.openxmlformats.org/officeDocument/2006/math" xmlns:v="urn:schemas-microsoft-com:vml" xmlns:wp14="http://schemas.microsoft.com/office/word/2010/wordprocessingDrawing" xmlns:wp="http://schemas.openxmlformats.org/drawingml/2006/wordprocessingDrawing" xmlns:w10="urn:schemas-microsoft-com:office:word" xmlns:w="http://schemas.openxmlformats.org/wordprocessingml/2006/main" xmlns:w14="http://schemas.microsoft.com/office/word/2010/wordml" xmlns:w15="http://schemas.microsoft.com/office/word/2012/wordml" xmlns:w16cex="http://schemas.microsoft.com/office/word/2018/wordml/cex" xmlns:w16cid="http://schemas.microsoft.com/office/word/2016/wordml/cid" xmlns:w16="http://schemas.microsoft.com/office/word/2018/wordml" xmlns:w16sdtdh="http://schemas.microsoft.com/office/word/2020/wordml/sdtdatahash" xmlns:w16se="http://schemas.microsoft.com/office/word/2015/wordml/symex" xmlns:wpg="http://schemas.microsoft.com/office/word/2010/wordprocessingGroup" xmlns:wpi="http://schemas.microsoft.com/office/word/2010/wordprocessingInk" xmlns:wne="http://schemas.microsoft.com/office/word/2006/wordml" xmlns:wps="http://schemas.microsoft.com/office/word/2010/wordprocessingShape" mc:Ignorable="w14 w15 w16se w16cid w16 w16cex w16sdtdh wp14">
   <w:footnote w:type="separator" w:id="-1">
     <w:p>
       <w:r>
@@ -1681,10 +1725,10 @@
 </file>
 
 <file path=word/header1.xml><?xml version="1.0" encoding="utf-8"?>
-<w:hdr xmlns:wpc="http://schemas.microsoft.com/office/word/2010/wordprocessingCanvas" xmlns:cx="http://schemas.microsoft.com/office/drawing/2014/chartex" xmlns:cx1="http://schemas.microsoft.com/office/drawing/2015/9/8/chartex" xmlns:cx2="http://schemas.microsoft.com/office/drawing/2015/10/21/chartex" xmlns:cx3="http://schemas.microsoft.com/office/drawing/2016/5/9/chartex" xmlns:cx4="http://schemas.microsoft.com/office/drawing/2016/5/10/chartex" xmlns:cx5="http://schemas.microsoft.com/office/drawing/2016/5/11/chartex" xmlns:cx6="http://schemas.microsoft.com/office/drawing/2016/5/12/chartex" xmlns:cx7="http://schemas.microsoft.com/office/drawing/2016/5/13/chartex" xmlns:cx8="http://schemas.microsoft.com/office/drawing/2016/5/14/chartex" xmlns:mc="http://schemas.openxmlformats.org/markup-compatibility/2006" xmlns:aink="http://schemas.microsoft.com/office/drawing/2016/ink" xmlns:am3d="http://schemas.microsoft.com/office/drawing/2017/model3d" xmlns:o="urn:schemas-microsoft-com:office:office" xmlns:oel="http://schemas.microsoft.com/office/2019/extlst" xmlns:r="http://schemas.openxmlformats.org/officeDocument/2006/relationships" xmlns:m="http://schemas.openxmlformats.org/officeDocument/2006/math" xmlns:v="urn:schemas-microsoft-com:vml" xmlns:wp14="http://schemas.microsoft.com/office/word/2010/wordprocessingDrawing" xmlns:wp="http://schemas.openxmlformats.org/drawingml/2006/wordprocessingDrawing" xmlns:w10="urn:schemas-microsoft-com:office:word" xmlns:w="http://schemas.openxmlformats.org/wordprocessingml/2006/main" xmlns:w14="http://schemas.microsoft.com/office/word/2010/wordml" xmlns:w15="http://schemas.microsoft.com/office/word/2012/wordml" xmlns:w16cex="http://schemas.microsoft.com/office/word/2018/wordml/cex" xmlns:w16cid="http://schemas.microsoft.com/office/word/2016/wordml/cid" xmlns:w16="http://schemas.microsoft.com/office/word/2018/wordml" xmlns:w16du="http://schemas.microsoft.com/office/word/2023/wordml/word16du" xmlns:w16sdtdh="http://schemas.microsoft.com/office/word/2020/wordml/sdtdatahash" xmlns:w16se="http://schemas.microsoft.com/office/word/2015/wordml/symex" xmlns:wpg="http://schemas.microsoft.com/office/word/2010/wordprocessingGroup" xmlns:wpi="http://schemas.microsoft.com/office/word/2010/wordprocessingInk" xmlns:wne="http://schemas.microsoft.com/office/word/2006/wordml" xmlns:wps="http://schemas.microsoft.com/office/word/2010/wordprocessingShape" mc:Ignorable="w14 w15 w16se w16cid w16 w16cex w16sdtdh w16du wp14">
+<w:hdr xmlns:wpc="http://schemas.microsoft.com/office/word/2010/wordprocessingCanvas" xmlns:cx="http://schemas.microsoft.com/office/drawing/2014/chartex" xmlns:cx1="http://schemas.microsoft.com/office/drawing/2015/9/8/chartex" xmlns:cx2="http://schemas.microsoft.com/office/drawing/2015/10/21/chartex" xmlns:cx3="http://schemas.microsoft.com/office/drawing/2016/5/9/chartex" xmlns:cx4="http://schemas.microsoft.com/office/drawing/2016/5/10/chartex" xmlns:cx5="http://schemas.microsoft.com/office/drawing/2016/5/11/chartex" xmlns:cx6="http://schemas.microsoft.com/office/drawing/2016/5/12/chartex" xmlns:cx7="http://schemas.microsoft.com/office/drawing/2016/5/13/chartex" xmlns:cx8="http://schemas.microsoft.com/office/drawing/2016/5/14/chartex" xmlns:mc="http://schemas.openxmlformats.org/markup-compatibility/2006" xmlns:aink="http://schemas.microsoft.com/office/drawing/2016/ink" xmlns:am3d="http://schemas.microsoft.com/office/drawing/2017/model3d" xmlns:o="urn:schemas-microsoft-com:office:office" xmlns:oel="http://schemas.microsoft.com/office/2019/extlst" xmlns:r="http://schemas.openxmlformats.org/officeDocument/2006/relationships" xmlns:m="http://schemas.openxmlformats.org/officeDocument/2006/math" xmlns:v="urn:schemas-microsoft-com:vml" xmlns:wp14="http://schemas.microsoft.com/office/word/2010/wordprocessingDrawing" xmlns:wp="http://schemas.openxmlformats.org/drawingml/2006/wordprocessingDrawing" xmlns:w10="urn:schemas-microsoft-com:office:word" xmlns:w="http://schemas.openxmlformats.org/wordprocessingml/2006/main" xmlns:w14="http://schemas.microsoft.com/office/word/2010/wordml" xmlns:w15="http://schemas.microsoft.com/office/word/2012/wordml" xmlns:w16cex="http://schemas.microsoft.com/office/word/2018/wordml/cex" xmlns:w16cid="http://schemas.microsoft.com/office/word/2016/wordml/cid" xmlns:w16="http://schemas.microsoft.com/office/word/2018/wordml" xmlns:w16sdtdh="http://schemas.microsoft.com/office/word/2020/wordml/sdtdatahash" xmlns:w16se="http://schemas.microsoft.com/office/word/2015/wordml/symex" xmlns:wpg="http://schemas.microsoft.com/office/word/2010/wordprocessingGroup" xmlns:wpi="http://schemas.microsoft.com/office/word/2010/wordprocessingInk" xmlns:wne="http://schemas.microsoft.com/office/word/2006/wordml" xmlns:wps="http://schemas.microsoft.com/office/word/2010/wordprocessingShape" mc:Ignorable="w14 w15 w16se w16cid w16 w16cex w16sdtdh wp14">
   <w:p>
     <w:pPr>
-      <w:pStyle w:val="En-tte"/>
+      <w:pStyle w:val="Header"/>
     </w:pPr>
     <w:r>
       <w:rPr>
@@ -1761,7 +1805,7 @@
 </file>
 
 <file path=word/numbering.xml><?xml version="1.0" encoding="utf-8"?>
-<w:numbering xmlns:wpc="http://schemas.microsoft.com/office/word/2010/wordprocessingCanvas" xmlns:cx="http://schemas.microsoft.com/office/drawing/2014/chartex" xmlns:cx1="http://schemas.microsoft.com/office/drawing/2015/9/8/chartex" xmlns:cx2="http://schemas.microsoft.com/office/drawing/2015/10/21/chartex" xmlns:cx3="http://schemas.microsoft.com/office/drawing/2016/5/9/chartex" xmlns:cx4="http://schemas.microsoft.com/office/drawing/2016/5/10/chartex" xmlns:cx5="http://schemas.microsoft.com/office/drawing/2016/5/11/chartex" xmlns:cx6="http://schemas.microsoft.com/office/drawing/2016/5/12/chartex" xmlns:cx7="http://schemas.microsoft.com/office/drawing/2016/5/13/chartex" xmlns:cx8="http://schemas.microsoft.com/office/drawing/2016/5/14/chartex" xmlns:mc="http://schemas.openxmlformats.org/markup-compatibility/2006" xmlns:aink="http://schemas.microsoft.com/office/drawing/2016/ink" xmlns:am3d="http://schemas.microsoft.com/office/drawing/2017/model3d" xmlns:o="urn:schemas-microsoft-com:office:office" xmlns:oel="http://schemas.microsoft.com/office/2019/extlst" xmlns:r="http://schemas.openxmlformats.org/officeDocument/2006/relationships" xmlns:m="http://schemas.openxmlformats.org/officeDocument/2006/math" xmlns:v="urn:schemas-microsoft-com:vml" xmlns:wp14="http://schemas.microsoft.com/office/word/2010/wordprocessingDrawing" xmlns:wp="http://schemas.openxmlformats.org/drawingml/2006/wordprocessingDrawing" xmlns:w10="urn:schemas-microsoft-com:office:word" xmlns:w="http://schemas.openxmlformats.org/wordprocessingml/2006/main" xmlns:w14="http://schemas.microsoft.com/office/word/2010/wordml" xmlns:w15="http://schemas.microsoft.com/office/word/2012/wordml" xmlns:w16cex="http://schemas.microsoft.com/office/word/2018/wordml/cex" xmlns:w16cid="http://schemas.microsoft.com/office/word/2016/wordml/cid" xmlns:w16="http://schemas.microsoft.com/office/word/2018/wordml" xmlns:w16du="http://schemas.microsoft.com/office/word/2023/wordml/word16du" xmlns:w16sdtdh="http://schemas.microsoft.com/office/word/2020/wordml/sdtdatahash" xmlns:w16se="http://schemas.microsoft.com/office/word/2015/wordml/symex" xmlns:wpg="http://schemas.microsoft.com/office/word/2010/wordprocessingGroup" xmlns:wpi="http://schemas.microsoft.com/office/word/2010/wordprocessingInk" xmlns:wne="http://schemas.microsoft.com/office/word/2006/wordml" xmlns:wps="http://schemas.microsoft.com/office/word/2010/wordprocessingShape" mc:Ignorable="w14 w15 w16se w16cid w16 w16cex w16sdtdh w16du wp14">
+<w:numbering xmlns:wpc="http://schemas.microsoft.com/office/word/2010/wordprocessingCanvas" xmlns:cx="http://schemas.microsoft.com/office/drawing/2014/chartex" xmlns:cx1="http://schemas.microsoft.com/office/drawing/2015/9/8/chartex" xmlns:cx2="http://schemas.microsoft.com/office/drawing/2015/10/21/chartex" xmlns:cx3="http://schemas.microsoft.com/office/drawing/2016/5/9/chartex" xmlns:cx4="http://schemas.microsoft.com/office/drawing/2016/5/10/chartex" xmlns:cx5="http://schemas.microsoft.com/office/drawing/2016/5/11/chartex" xmlns:cx6="http://schemas.microsoft.com/office/drawing/2016/5/12/chartex" xmlns:cx7="http://schemas.microsoft.com/office/drawing/2016/5/13/chartex" xmlns:cx8="http://schemas.microsoft.com/office/drawing/2016/5/14/chartex" xmlns:mc="http://schemas.openxmlformats.org/markup-compatibility/2006" xmlns:aink="http://schemas.microsoft.com/office/drawing/2016/ink" xmlns:am3d="http://schemas.microsoft.com/office/drawing/2017/model3d" xmlns:o="urn:schemas-microsoft-com:office:office" xmlns:oel="http://schemas.microsoft.com/office/2019/extlst" xmlns:r="http://schemas.openxmlformats.org/officeDocument/2006/relationships" xmlns:m="http://schemas.openxmlformats.org/officeDocument/2006/math" xmlns:v="urn:schemas-microsoft-com:vml" xmlns:wp14="http://schemas.microsoft.com/office/word/2010/wordprocessingDrawing" xmlns:wp="http://schemas.openxmlformats.org/drawingml/2006/wordprocessingDrawing" xmlns:w10="urn:schemas-microsoft-com:office:word" xmlns:w="http://schemas.openxmlformats.org/wordprocessingml/2006/main" xmlns:w14="http://schemas.microsoft.com/office/word/2010/wordml" xmlns:w15="http://schemas.microsoft.com/office/word/2012/wordml" xmlns:w16cex="http://schemas.microsoft.com/office/word/2018/wordml/cex" xmlns:w16cid="http://schemas.microsoft.com/office/word/2016/wordml/cid" xmlns:w16="http://schemas.microsoft.com/office/word/2018/wordml" xmlns:w16sdtdh="http://schemas.microsoft.com/office/word/2020/wordml/sdtdatahash" xmlns:w16se="http://schemas.microsoft.com/office/word/2015/wordml/symex" xmlns:wpg="http://schemas.microsoft.com/office/word/2010/wordprocessingGroup" xmlns:wpi="http://schemas.microsoft.com/office/word/2010/wordprocessingInk" xmlns:wne="http://schemas.microsoft.com/office/word/2006/wordml" xmlns:wps="http://schemas.microsoft.com/office/word/2010/wordprocessingShape" mc:Ignorable="w14 w15 w16se w16cid w16 w16cex w16sdtdh wp14">
   <w:abstractNum w:abstractNumId="0" w15:restartNumberingAfterBreak="0">
     <w:nsid w:val="19FD4007"/>
     <w:multiLevelType w:val="multilevel"/>
@@ -1769,7 +1813,7 @@
     <w:lvl w:ilvl="0">
       <w:start w:val="1"/>
       <w:numFmt w:val="bullet"/>
-      <w:pStyle w:val="Listepuces"/>
+      <w:pStyle w:val="ListBullet"/>
       <w:lvlText w:val=""/>
       <w:lvlJc w:val="left"/>
       <w:pPr>
@@ -1889,7 +1933,7 @@
 </file>
 
 <file path=word/styles.xml><?xml version="1.0" encoding="utf-8"?>
-<w:styles xmlns:mc="http://schemas.openxmlformats.org/markup-compatibility/2006" xmlns:r="http://schemas.openxmlformats.org/officeDocument/2006/relationships" xmlns:w="http://schemas.openxmlformats.org/wordprocessingml/2006/main" xmlns:w14="http://schemas.microsoft.com/office/word/2010/wordml" xmlns:w15="http://schemas.microsoft.com/office/word/2012/wordml" xmlns:w16cex="http://schemas.microsoft.com/office/word/2018/wordml/cex" xmlns:w16cid="http://schemas.microsoft.com/office/word/2016/wordml/cid" xmlns:w16="http://schemas.microsoft.com/office/word/2018/wordml" xmlns:w16du="http://schemas.microsoft.com/office/word/2023/wordml/word16du" xmlns:w16sdtdh="http://schemas.microsoft.com/office/word/2020/wordml/sdtdatahash" xmlns:w16se="http://schemas.microsoft.com/office/word/2015/wordml/symex" mc:Ignorable="w14 w15 w16se w16cid w16 w16cex w16sdtdh w16du">
+<w:styles xmlns:mc="http://schemas.openxmlformats.org/markup-compatibility/2006" xmlns:r="http://schemas.openxmlformats.org/officeDocument/2006/relationships" xmlns:w="http://schemas.openxmlformats.org/wordprocessingml/2006/main" xmlns:w14="http://schemas.microsoft.com/office/word/2010/wordml" xmlns:w15="http://schemas.microsoft.com/office/word/2012/wordml" xmlns:w16cex="http://schemas.microsoft.com/office/word/2018/wordml/cex" xmlns:w16cid="http://schemas.microsoft.com/office/word/2016/wordml/cid" xmlns:w16="http://schemas.microsoft.com/office/word/2018/wordml" xmlns:w16sdtdh="http://schemas.microsoft.com/office/word/2020/wordml/sdtdatahash" xmlns:w16se="http://schemas.microsoft.com/office/word/2015/wordml/symex" mc:Ignorable="w14 w15 w16se w16cid w16 w16cex w16sdtdh">
   <w:docDefaults>
     <w:rPrDefault>
       <w:rPr>
@@ -2287,11 +2331,11 @@
       <w:szCs w:val="22"/>
     </w:rPr>
   </w:style>
-  <w:style w:type="paragraph" w:styleId="Titre1">
+  <w:style w:type="paragraph" w:styleId="Heading1">
     <w:name w:val="heading 1"/>
     <w:basedOn w:val="Normal"/>
     <w:next w:val="Normal"/>
-    <w:link w:val="Titre1Car"/>
+    <w:link w:val="Heading1Char"/>
     <w:uiPriority w:val="9"/>
     <w:qFormat/>
     <w:rsid w:val="00AD76E2"/>
@@ -2308,11 +2352,11 @@
       <w:szCs w:val="32"/>
     </w:rPr>
   </w:style>
-  <w:style w:type="paragraph" w:styleId="Titre2">
+  <w:style w:type="paragraph" w:styleId="Heading2">
     <w:name w:val="heading 2"/>
     <w:basedOn w:val="Normal"/>
     <w:next w:val="Normal"/>
-    <w:link w:val="Titre2Car"/>
+    <w:link w:val="Heading2Char"/>
     <w:uiPriority w:val="9"/>
     <w:qFormat/>
     <w:rsid w:val="004D3011"/>
@@ -2334,11 +2378,11 @@
       <w:szCs w:val="26"/>
     </w:rPr>
   </w:style>
-  <w:style w:type="paragraph" w:styleId="Titre3">
+  <w:style w:type="paragraph" w:styleId="Heading3">
     <w:name w:val="heading 3"/>
     <w:basedOn w:val="Normal"/>
     <w:next w:val="Normal"/>
-    <w:link w:val="Titre3Car"/>
+    <w:link w:val="Heading3Char"/>
     <w:uiPriority w:val="9"/>
     <w:qFormat/>
     <w:rsid w:val="00D5459D"/>
@@ -2357,11 +2401,11 @@
       <w:szCs w:val="24"/>
     </w:rPr>
   </w:style>
-  <w:style w:type="paragraph" w:styleId="Titre4">
+  <w:style w:type="paragraph" w:styleId="Heading4">
     <w:name w:val="heading 4"/>
     <w:basedOn w:val="Normal"/>
     <w:next w:val="Normal"/>
-    <w:link w:val="Titre4Car"/>
+    <w:link w:val="Heading4Char"/>
     <w:uiPriority w:val="9"/>
     <w:qFormat/>
     <w:rsid w:val="00B359E4"/>
@@ -2372,13 +2416,13 @@
       <w:b/>
     </w:rPr>
   </w:style>
-  <w:style w:type="character" w:default="1" w:styleId="Policepardfaut">
+  <w:style w:type="character" w:default="1" w:styleId="DefaultParagraphFont">
     <w:name w:val="Default Paragraph Font"/>
     <w:uiPriority w:val="1"/>
     <w:semiHidden/>
     <w:unhideWhenUsed/>
   </w:style>
-  <w:style w:type="table" w:default="1" w:styleId="TableauNormal">
+  <w:style w:type="table" w:default="1" w:styleId="TableNormal">
     <w:name w:val="Normal Table"/>
     <w:uiPriority w:val="99"/>
     <w:semiHidden/>
@@ -2393,16 +2437,16 @@
       </w:tblCellMar>
     </w:tblPr>
   </w:style>
-  <w:style w:type="numbering" w:default="1" w:styleId="Aucuneliste">
+  <w:style w:type="numbering" w:default="1" w:styleId="NoList">
     <w:name w:val="No List"/>
     <w:uiPriority w:val="99"/>
     <w:semiHidden/>
     <w:unhideWhenUsed/>
   </w:style>
-  <w:style w:type="character" w:customStyle="1" w:styleId="Titre2Car">
-    <w:name w:val="Titre 2 Car"/>
-    <w:basedOn w:val="Policepardfaut"/>
-    <w:link w:val="Titre2"/>
+  <w:style w:type="character" w:customStyle="1" w:styleId="Heading2Char">
+    <w:name w:val="Heading 2 Char"/>
+    <w:basedOn w:val="DefaultParagraphFont"/>
+    <w:link w:val="Heading2"/>
     <w:uiPriority w:val="9"/>
     <w:rsid w:val="004D3011"/>
     <w:rPr>
@@ -2414,11 +2458,11 @@
       <w:szCs w:val="26"/>
     </w:rPr>
   </w:style>
-  <w:style w:type="paragraph" w:styleId="Titre">
+  <w:style w:type="paragraph" w:styleId="Title">
     <w:name w:val="Title"/>
     <w:basedOn w:val="Normal"/>
     <w:next w:val="Normal"/>
-    <w:link w:val="TitreCar"/>
+    <w:link w:val="TitleChar"/>
     <w:uiPriority w:val="10"/>
     <w:qFormat/>
     <w:rsid w:val="001B2ABD"/>
@@ -2429,10 +2473,10 @@
       <w:szCs w:val="76"/>
     </w:rPr>
   </w:style>
-  <w:style w:type="character" w:customStyle="1" w:styleId="TitreCar">
-    <w:name w:val="Titre Car"/>
-    <w:basedOn w:val="Policepardfaut"/>
-    <w:link w:val="Titre"/>
+  <w:style w:type="character" w:customStyle="1" w:styleId="TitleChar">
+    <w:name w:val="Title Char"/>
+    <w:basedOn w:val="DefaultParagraphFont"/>
+    <w:link w:val="Title"/>
     <w:uiPriority w:val="10"/>
     <w:rsid w:val="001B2ABD"/>
     <w:rPr>
@@ -2442,9 +2486,9 @@
       <w:szCs w:val="76"/>
     </w:rPr>
   </w:style>
-  <w:style w:type="character" w:styleId="Accentuation">
+  <w:style w:type="character" w:styleId="Emphasis">
     <w:name w:val="Emphasis"/>
-    <w:basedOn w:val="Policepardfaut"/>
+    <w:basedOn w:val="DefaultParagraphFont"/>
     <w:uiPriority w:val="11"/>
     <w:semiHidden/>
     <w:qFormat/>
@@ -2454,10 +2498,10 @@
       <w:iCs/>
     </w:rPr>
   </w:style>
-  <w:style w:type="character" w:customStyle="1" w:styleId="Titre1Car">
-    <w:name w:val="Titre 1 Car"/>
-    <w:basedOn w:val="Policepardfaut"/>
-    <w:link w:val="Titre1"/>
+  <w:style w:type="character" w:customStyle="1" w:styleId="Heading1Char">
+    <w:name w:val="Heading 1 Char"/>
+    <w:basedOn w:val="DefaultParagraphFont"/>
+    <w:link w:val="Heading1"/>
     <w:uiPriority w:val="9"/>
     <w:rsid w:val="00AD76E2"/>
     <w:rPr>
@@ -2471,13 +2515,13 @@
     <w:name w:val="Date"/>
     <w:basedOn w:val="Normal"/>
     <w:next w:val="Normal"/>
-    <w:link w:val="DateCar"/>
+    <w:link w:val="DateChar"/>
     <w:uiPriority w:val="99"/>
     <w:rsid w:val="00036450"/>
   </w:style>
-  <w:style w:type="character" w:customStyle="1" w:styleId="DateCar">
-    <w:name w:val="Date Car"/>
-    <w:basedOn w:val="Policepardfaut"/>
+  <w:style w:type="character" w:customStyle="1" w:styleId="DateChar">
+    <w:name w:val="Date Char"/>
+    <w:basedOn w:val="DefaultParagraphFont"/>
     <w:link w:val="Date"/>
     <w:uiPriority w:val="99"/>
     <w:rsid w:val="00036450"/>
@@ -2486,9 +2530,9 @@
       <w:szCs w:val="22"/>
     </w:rPr>
   </w:style>
-  <w:style w:type="character" w:styleId="Lienhypertexte">
+  <w:style w:type="character" w:styleId="Hyperlink">
     <w:name w:val="Hyperlink"/>
-    <w:basedOn w:val="Policepardfaut"/>
+    <w:basedOn w:val="DefaultParagraphFont"/>
     <w:uiPriority w:val="99"/>
     <w:unhideWhenUsed/>
     <w:rsid w:val="00281FD5"/>
@@ -2497,9 +2541,9 @@
       <w:u w:val="single"/>
     </w:rPr>
   </w:style>
-  <w:style w:type="character" w:styleId="Mentionnonrsolue">
+  <w:style w:type="character" w:styleId="UnresolvedMention">
     <w:name w:val="Unresolved Mention"/>
-    <w:basedOn w:val="Policepardfaut"/>
+    <w:basedOn w:val="DefaultParagraphFont"/>
     <w:uiPriority w:val="99"/>
     <w:semiHidden/>
     <w:rsid w:val="004813B3"/>
@@ -2508,10 +2552,10 @@
       <w:shd w:val="clear" w:color="auto" w:fill="E1DFDD"/>
     </w:rPr>
   </w:style>
-  <w:style w:type="paragraph" w:styleId="En-tte">
+  <w:style w:type="paragraph" w:styleId="Header">
     <w:name w:val="header"/>
     <w:basedOn w:val="Normal"/>
-    <w:link w:val="En-tteCar"/>
+    <w:link w:val="HeaderChar"/>
     <w:uiPriority w:val="99"/>
     <w:semiHidden/>
     <w:rsid w:val="000C45FF"/>
@@ -2522,10 +2566,10 @@
       </w:tabs>
     </w:pPr>
   </w:style>
-  <w:style w:type="character" w:customStyle="1" w:styleId="En-tteCar">
-    <w:name w:val="En-tête Car"/>
-    <w:basedOn w:val="Policepardfaut"/>
-    <w:link w:val="En-tte"/>
+  <w:style w:type="character" w:customStyle="1" w:styleId="HeaderChar">
+    <w:name w:val="Header Char"/>
+    <w:basedOn w:val="DefaultParagraphFont"/>
+    <w:link w:val="Header"/>
     <w:uiPriority w:val="99"/>
     <w:semiHidden/>
     <w:rsid w:val="000C45FF"/>
@@ -2534,10 +2578,10 @@
       <w:szCs w:val="22"/>
     </w:rPr>
   </w:style>
-  <w:style w:type="paragraph" w:styleId="Pieddepage">
+  <w:style w:type="paragraph" w:styleId="Footer">
     <w:name w:val="footer"/>
     <w:basedOn w:val="Normal"/>
-    <w:link w:val="PieddepageCar"/>
+    <w:link w:val="FooterChar"/>
     <w:uiPriority w:val="99"/>
     <w:semiHidden/>
     <w:rsid w:val="000C45FF"/>
@@ -2548,10 +2592,10 @@
       </w:tabs>
     </w:pPr>
   </w:style>
-  <w:style w:type="character" w:customStyle="1" w:styleId="PieddepageCar">
-    <w:name w:val="Pied de page Car"/>
-    <w:basedOn w:val="Policepardfaut"/>
-    <w:link w:val="Pieddepage"/>
+  <w:style w:type="character" w:customStyle="1" w:styleId="FooterChar">
+    <w:name w:val="Footer Char"/>
+    <w:basedOn w:val="DefaultParagraphFont"/>
+    <w:link w:val="Footer"/>
     <w:uiPriority w:val="99"/>
     <w:semiHidden/>
     <w:rsid w:val="000C45FF"/>
@@ -2560,9 +2604,9 @@
       <w:szCs w:val="22"/>
     </w:rPr>
   </w:style>
-  <w:style w:type="table" w:styleId="Grilledutableau">
+  <w:style w:type="table" w:styleId="TableGrid">
     <w:name w:val="Table Grid"/>
-    <w:basedOn w:val="TableauNormal"/>
+    <w:basedOn w:val="TableNormal"/>
     <w:uiPriority w:val="39"/>
     <w:rsid w:val="001B2ABD"/>
     <w:tblPr>
@@ -2576,9 +2620,9 @@
       </w:tblBorders>
     </w:tblPr>
   </w:style>
-  <w:style w:type="character" w:styleId="Textedelespacerserv">
+  <w:style w:type="character" w:styleId="PlaceholderText">
     <w:name w:val="Placeholder Text"/>
-    <w:basedOn w:val="Policepardfaut"/>
+    <w:basedOn w:val="DefaultParagraphFont"/>
     <w:uiPriority w:val="99"/>
     <w:semiHidden/>
     <w:rsid w:val="001B2ABD"/>
@@ -2586,11 +2630,11 @@
       <w:color w:val="808080"/>
     </w:rPr>
   </w:style>
-  <w:style w:type="paragraph" w:styleId="Sous-titre">
+  <w:style w:type="paragraph" w:styleId="Subtitle">
     <w:name w:val="Subtitle"/>
     <w:basedOn w:val="Normal"/>
     <w:next w:val="Normal"/>
-    <w:link w:val="Sous-titreCar"/>
+    <w:link w:val="SubtitleChar"/>
     <w:uiPriority w:val="11"/>
     <w:qFormat/>
     <w:rsid w:val="001B2ABD"/>
@@ -2603,10 +2647,10 @@
       <w:fitText w:val="2160" w:id="1744560130"/>
     </w:rPr>
   </w:style>
-  <w:style w:type="character" w:customStyle="1" w:styleId="Sous-titreCar">
-    <w:name w:val="Sous-titre Car"/>
-    <w:basedOn w:val="Policepardfaut"/>
-    <w:link w:val="Sous-titre"/>
+  <w:style w:type="character" w:customStyle="1" w:styleId="SubtitleChar">
+    <w:name w:val="Subtitle Char"/>
+    <w:basedOn w:val="DefaultParagraphFont"/>
+    <w:link w:val="Subtitle"/>
     <w:uiPriority w:val="11"/>
     <w:rsid w:val="001B2ABD"/>
     <w:rPr>
@@ -2618,10 +2662,10 @@
       <w:fitText w:val="2160" w:id="1744560130"/>
     </w:rPr>
   </w:style>
-  <w:style w:type="character" w:customStyle="1" w:styleId="Titre3Car">
-    <w:name w:val="Titre 3 Car"/>
-    <w:basedOn w:val="Policepardfaut"/>
-    <w:link w:val="Titre3"/>
+  <w:style w:type="character" w:customStyle="1" w:styleId="Heading3Char">
+    <w:name w:val="Heading 3 Char"/>
+    <w:basedOn w:val="DefaultParagraphFont"/>
+    <w:link w:val="Heading3"/>
     <w:uiPriority w:val="9"/>
     <w:rsid w:val="00D5459D"/>
     <w:rPr>
@@ -2632,10 +2676,10 @@
       <w:sz w:val="22"/>
     </w:rPr>
   </w:style>
-  <w:style w:type="character" w:customStyle="1" w:styleId="Titre4Car">
-    <w:name w:val="Titre 4 Car"/>
-    <w:basedOn w:val="Policepardfaut"/>
-    <w:link w:val="Titre4"/>
+  <w:style w:type="character" w:customStyle="1" w:styleId="Heading4Char">
+    <w:name w:val="Heading 4 Char"/>
+    <w:basedOn w:val="DefaultParagraphFont"/>
+    <w:link w:val="Heading4"/>
     <w:uiPriority w:val="9"/>
     <w:rsid w:val="00B359E4"/>
     <w:rPr>
@@ -2644,7 +2688,7 @@
       <w:szCs w:val="22"/>
     </w:rPr>
   </w:style>
-  <w:style w:type="paragraph" w:styleId="Listepuces">
+  <w:style w:type="paragraph" w:styleId="ListBullet">
     <w:name w:val="List Bullet"/>
     <w:basedOn w:val="Normal"/>
     <w:uiPriority w:val="11"/>
@@ -2663,7 +2707,7 @@
       <w:lang w:eastAsia="en-US"/>
     </w:rPr>
   </w:style>
-  <w:style w:type="paragraph" w:styleId="Sansinterligne">
+  <w:style w:type="paragraph" w:styleId="NoSpacing">
     <w:name w:val="No Spacing"/>
     <w:uiPriority w:val="1"/>
     <w:qFormat/>
@@ -2677,7 +2721,7 @@
 </file>
 
 <file path=word/glossary/document.xml><?xml version="1.0" encoding="utf-8"?>
-<w:glossaryDocument xmlns:wpc="http://schemas.microsoft.com/office/word/2010/wordprocessingCanvas" xmlns:cx="http://schemas.microsoft.com/office/drawing/2014/chartex" xmlns:cx1="http://schemas.microsoft.com/office/drawing/2015/9/8/chartex" xmlns:cx2="http://schemas.microsoft.com/office/drawing/2015/10/21/chartex" xmlns:cx3="http://schemas.microsoft.com/office/drawing/2016/5/9/chartex" xmlns:cx4="http://schemas.microsoft.com/office/drawing/2016/5/10/chartex" xmlns:cx5="http://schemas.microsoft.com/office/drawing/2016/5/11/chartex" xmlns:cx6="http://schemas.microsoft.com/office/drawing/2016/5/12/chartex" xmlns:cx7="http://schemas.microsoft.com/office/drawing/2016/5/13/chartex" xmlns:cx8="http://schemas.microsoft.com/office/drawing/2016/5/14/chartex" xmlns:mc="http://schemas.openxmlformats.org/markup-compatibility/2006" xmlns:aink="http://schemas.microsoft.com/office/drawing/2016/ink" xmlns:am3d="http://schemas.microsoft.com/office/drawing/2017/model3d" xmlns:o="urn:schemas-microsoft-com:office:office" xmlns:oel="http://schemas.microsoft.com/office/2019/extlst" xmlns:r="http://schemas.openxmlformats.org/officeDocument/2006/relationships" xmlns:m="http://schemas.openxmlformats.org/officeDocument/2006/math" xmlns:v="urn:schemas-microsoft-com:vml" xmlns:wp14="http://schemas.microsoft.com/office/word/2010/wordprocessingDrawing" xmlns:wp="http://schemas.openxmlformats.org/drawingml/2006/wordprocessingDrawing" xmlns:w10="urn:schemas-microsoft-com:office:word" xmlns:w="http://schemas.openxmlformats.org/wordprocessingml/2006/main" xmlns:w14="http://schemas.microsoft.com/office/word/2010/wordml" xmlns:w15="http://schemas.microsoft.com/office/word/2012/wordml" xmlns:w16cex="http://schemas.microsoft.com/office/word/2018/wordml/cex" xmlns:w16cid="http://schemas.microsoft.com/office/word/2016/wordml/cid" xmlns:w16="http://schemas.microsoft.com/office/word/2018/wordml" xmlns:w16du="http://schemas.microsoft.com/office/word/2023/wordml/word16du" xmlns:w16sdtdh="http://schemas.microsoft.com/office/word/2020/wordml/sdtdatahash" xmlns:w16se="http://schemas.microsoft.com/office/word/2015/wordml/symex" xmlns:wpg="http://schemas.microsoft.com/office/word/2010/wordprocessingGroup" xmlns:wpi="http://schemas.microsoft.com/office/word/2010/wordprocessingInk" xmlns:wne="http://schemas.microsoft.com/office/word/2006/wordml" xmlns:wps="http://schemas.microsoft.com/office/word/2010/wordprocessingShape" mc:Ignorable="w14 w15 w16se w16cid w16 w16cex w16sdtdh w16du wp14">
+<w:glossaryDocument xmlns:wpc="http://schemas.microsoft.com/office/word/2010/wordprocessingCanvas" xmlns:cx="http://schemas.microsoft.com/office/drawing/2014/chartex" xmlns:cx1="http://schemas.microsoft.com/office/drawing/2015/9/8/chartex" xmlns:cx2="http://schemas.microsoft.com/office/drawing/2015/10/21/chartex" xmlns:cx3="http://schemas.microsoft.com/office/drawing/2016/5/9/chartex" xmlns:cx4="http://schemas.microsoft.com/office/drawing/2016/5/10/chartex" xmlns:cx5="http://schemas.microsoft.com/office/drawing/2016/5/11/chartex" xmlns:cx6="http://schemas.microsoft.com/office/drawing/2016/5/12/chartex" xmlns:cx7="http://schemas.microsoft.com/office/drawing/2016/5/13/chartex" xmlns:cx8="http://schemas.microsoft.com/office/drawing/2016/5/14/chartex" xmlns:mc="http://schemas.openxmlformats.org/markup-compatibility/2006" xmlns:aink="http://schemas.microsoft.com/office/drawing/2016/ink" xmlns:am3d="http://schemas.microsoft.com/office/drawing/2017/model3d" xmlns:o="urn:schemas-microsoft-com:office:office" xmlns:oel="http://schemas.microsoft.com/office/2019/extlst" xmlns:r="http://schemas.openxmlformats.org/officeDocument/2006/relationships" xmlns:m="http://schemas.openxmlformats.org/officeDocument/2006/math" xmlns:v="urn:schemas-microsoft-com:vml" xmlns:wp14="http://schemas.microsoft.com/office/word/2010/wordprocessingDrawing" xmlns:wp="http://schemas.openxmlformats.org/drawingml/2006/wordprocessingDrawing" xmlns:w10="urn:schemas-microsoft-com:office:word" xmlns:w="http://schemas.openxmlformats.org/wordprocessingml/2006/main" xmlns:w14="http://schemas.microsoft.com/office/word/2010/wordml" xmlns:w15="http://schemas.microsoft.com/office/word/2012/wordml" xmlns:w16cex="http://schemas.microsoft.com/office/word/2018/wordml/cex" xmlns:w16cid="http://schemas.microsoft.com/office/word/2016/wordml/cid" xmlns:w16="http://schemas.microsoft.com/office/word/2018/wordml" xmlns:w16sdtdh="http://schemas.microsoft.com/office/word/2020/wordml/sdtdatahash" xmlns:w16se="http://schemas.microsoft.com/office/word/2015/wordml/symex" xmlns:wpg="http://schemas.microsoft.com/office/word/2010/wordprocessingGroup" xmlns:wpi="http://schemas.microsoft.com/office/word/2010/wordprocessingInk" xmlns:wne="http://schemas.microsoft.com/office/word/2006/wordml" xmlns:wps="http://schemas.microsoft.com/office/word/2010/wordprocessingShape" mc:Ignorable="w14 w15 w16se w16cid w16 w16cex w16sdtdh wp14">
   <w:docParts>
     <w:docPart>
       <w:docPartPr>
@@ -2742,7 +2786,7 @@
 </file>
 
 <file path=word/glossary/fontTable.xml><?xml version="1.0" encoding="utf-8"?>
-<w:fonts xmlns:mc="http://schemas.openxmlformats.org/markup-compatibility/2006" xmlns:r="http://schemas.openxmlformats.org/officeDocument/2006/relationships" xmlns:w="http://schemas.openxmlformats.org/wordprocessingml/2006/main" xmlns:w14="http://schemas.microsoft.com/office/word/2010/wordml" xmlns:w15="http://schemas.microsoft.com/office/word/2012/wordml" xmlns:w16cex="http://schemas.microsoft.com/office/word/2018/wordml/cex" xmlns:w16cid="http://schemas.microsoft.com/office/word/2016/wordml/cid" xmlns:w16="http://schemas.microsoft.com/office/word/2018/wordml" xmlns:w16du="http://schemas.microsoft.com/office/word/2023/wordml/word16du" xmlns:w16sdtdh="http://schemas.microsoft.com/office/word/2020/wordml/sdtdatahash" xmlns:w16se="http://schemas.microsoft.com/office/word/2015/wordml/symex" mc:Ignorable="w14 w15 w16se w16cid w16 w16cex w16sdtdh w16du">
+<w:fonts xmlns:mc="http://schemas.openxmlformats.org/markup-compatibility/2006" xmlns:r="http://schemas.openxmlformats.org/officeDocument/2006/relationships" xmlns:w="http://schemas.openxmlformats.org/wordprocessingml/2006/main" xmlns:w14="http://schemas.microsoft.com/office/word/2010/wordml" xmlns:w15="http://schemas.microsoft.com/office/word/2012/wordml" xmlns:w16cex="http://schemas.microsoft.com/office/word/2018/wordml/cex" xmlns:w16cid="http://schemas.microsoft.com/office/word/2016/wordml/cid" xmlns:w16="http://schemas.microsoft.com/office/word/2018/wordml" xmlns:w16sdtdh="http://schemas.microsoft.com/office/word/2020/wordml/sdtdatahash" xmlns:w16se="http://schemas.microsoft.com/office/word/2015/wordml/symex" mc:Ignorable="w14 w15 w16se w16cid w16 w16cex w16sdtdh">
   <w:font w:name="Symbol">
     <w:panose1 w:val="05050102010706020507"/>
     <w:charset w:val="02"/>
@@ -2780,10 +2824,11 @@
   </w:font>
   <w:font w:name="Meiryo">
     <w:altName w:val="Yu Gothic"/>
+    <w:panose1 w:val="020B0604030504040204"/>
     <w:charset w:val="80"/>
     <w:family w:val="swiss"/>
     <w:pitch w:val="variable"/>
-    <w:sig w:usb0="E00002FF" w:usb1="6AC7FFFF" w:usb2="08000012" w:usb3="00000000" w:csb0="0002009F" w:csb1="00000000"/>
+    <w:sig w:usb0="E10102FF" w:usb1="EAC7FFFF" w:usb2="00010012" w:usb3="00000000" w:csb0="0002009F" w:csb1="00000000"/>
   </w:font>
   <w:font w:name="Arial">
     <w:panose1 w:val="020B0604020202020204"/>
@@ -2810,7 +2855,7 @@
 </file>
 
 <file path=word/glossary/settings.xml><?xml version="1.0" encoding="utf-8"?>
-<w:settings xmlns:mc="http://schemas.openxmlformats.org/markup-compatibility/2006" xmlns:o="urn:schemas-microsoft-com:office:office" xmlns:r="http://schemas.openxmlformats.org/officeDocument/2006/relationships" xmlns:m="http://schemas.openxmlformats.org/officeDocument/2006/math" xmlns:v="urn:schemas-microsoft-com:vml" xmlns:w10="urn:schemas-microsoft-com:office:word" xmlns:w="http://schemas.openxmlformats.org/wordprocessingml/2006/main" xmlns:w14="http://schemas.microsoft.com/office/word/2010/wordml" xmlns:w15="http://schemas.microsoft.com/office/word/2012/wordml" xmlns:w16cex="http://schemas.microsoft.com/office/word/2018/wordml/cex" xmlns:w16cid="http://schemas.microsoft.com/office/word/2016/wordml/cid" xmlns:w16="http://schemas.microsoft.com/office/word/2018/wordml" xmlns:w16du="http://schemas.microsoft.com/office/word/2023/wordml/word16du" xmlns:w16sdtdh="http://schemas.microsoft.com/office/word/2020/wordml/sdtdatahash" xmlns:w16se="http://schemas.microsoft.com/office/word/2015/wordml/symex" xmlns:sl="http://schemas.openxmlformats.org/schemaLibrary/2006/main" mc:Ignorable="w14 w15 w16se w16cid w16 w16cex w16sdtdh w16du">
+<w:settings xmlns:mc="http://schemas.openxmlformats.org/markup-compatibility/2006" xmlns:o="urn:schemas-microsoft-com:office:office" xmlns:r="http://schemas.openxmlformats.org/officeDocument/2006/relationships" xmlns:m="http://schemas.openxmlformats.org/officeDocument/2006/math" xmlns:v="urn:schemas-microsoft-com:vml" xmlns:w10="urn:schemas-microsoft-com:office:word" xmlns:w="http://schemas.openxmlformats.org/wordprocessingml/2006/main" xmlns:w14="http://schemas.microsoft.com/office/word/2010/wordml" xmlns:w15="http://schemas.microsoft.com/office/word/2012/wordml" xmlns:w16cex="http://schemas.microsoft.com/office/word/2018/wordml/cex" xmlns:w16cid="http://schemas.microsoft.com/office/word/2016/wordml/cid" xmlns:w16="http://schemas.microsoft.com/office/word/2018/wordml" xmlns:w16sdtdh="http://schemas.microsoft.com/office/word/2020/wordml/sdtdatahash" xmlns:w16se="http://schemas.microsoft.com/office/word/2015/wordml/symex" xmlns:sl="http://schemas.openxmlformats.org/schemaLibrary/2006/main" mc:Ignorable="w14 w15 w16se w16cid w16 w16cex w16sdtdh">
   <w:view w:val="normal"/>
   <w:defaultTabStop w:val="708"/>
   <w:hyphenationZone w:val="425"/>
@@ -2832,6 +2877,7 @@
     <w:rsid w:val="006B4106"/>
     <w:rsid w:val="00CA3F4A"/>
     <w:rsid w:val="00CD6C73"/>
+    <w:rsid w:val="00F52DD3"/>
   </w:rsids>
   <m:mathPr>
     <m:mathFont m:val="Cambria Math"/>
@@ -2855,7 +2901,7 @@
 </file>
 
 <file path=word/glossary/styles.xml><?xml version="1.0" encoding="utf-8"?>
-<w:styles xmlns:mc="http://schemas.openxmlformats.org/markup-compatibility/2006" xmlns:r="http://schemas.openxmlformats.org/officeDocument/2006/relationships" xmlns:w="http://schemas.openxmlformats.org/wordprocessingml/2006/main" xmlns:w14="http://schemas.microsoft.com/office/word/2010/wordml" xmlns:w15="http://schemas.microsoft.com/office/word/2012/wordml" xmlns:w16cex="http://schemas.microsoft.com/office/word/2018/wordml/cex" xmlns:w16cid="http://schemas.microsoft.com/office/word/2016/wordml/cid" xmlns:w16="http://schemas.microsoft.com/office/word/2018/wordml" xmlns:w16du="http://schemas.microsoft.com/office/word/2023/wordml/word16du" xmlns:w16sdtdh="http://schemas.microsoft.com/office/word/2020/wordml/sdtdatahash" xmlns:w16se="http://schemas.microsoft.com/office/word/2015/wordml/symex" mc:Ignorable="w14 w15 w16se w16cid w16 w16cex w16sdtdh w16du">
+<w:styles xmlns:mc="http://schemas.openxmlformats.org/markup-compatibility/2006" xmlns:r="http://schemas.openxmlformats.org/officeDocument/2006/relationships" xmlns:w="http://schemas.openxmlformats.org/wordprocessingml/2006/main" xmlns:w14="http://schemas.microsoft.com/office/word/2010/wordml" xmlns:w15="http://schemas.microsoft.com/office/word/2012/wordml" xmlns:w16cex="http://schemas.microsoft.com/office/word/2018/wordml/cex" xmlns:w16cid="http://schemas.microsoft.com/office/word/2016/wordml/cid" xmlns:w16="http://schemas.microsoft.com/office/word/2018/wordml" xmlns:w16sdtdh="http://schemas.microsoft.com/office/word/2020/wordml/sdtdatahash" xmlns:w16se="http://schemas.microsoft.com/office/word/2015/wordml/symex" mc:Ignorable="w14 w15 w16se w16cid w16 w16cex w16sdtdh">
   <w:docDefaults>
     <w:rPrDefault>
       <w:rPr>
@@ -3255,13 +3301,13 @@
     <w:name w:val="Normal"/>
     <w:qFormat/>
   </w:style>
-  <w:style w:type="character" w:default="1" w:styleId="Policepardfaut">
+  <w:style w:type="character" w:default="1" w:styleId="DefaultParagraphFont">
     <w:name w:val="Default Paragraph Font"/>
     <w:uiPriority w:val="1"/>
     <w:semiHidden/>
     <w:unhideWhenUsed/>
   </w:style>
-  <w:style w:type="table" w:default="1" w:styleId="TableauNormal">
+  <w:style w:type="table" w:default="1" w:styleId="TableNormal">
     <w:name w:val="Normal Table"/>
     <w:uiPriority w:val="99"/>
     <w:semiHidden/>
@@ -3276,7 +3322,7 @@
       </w:tblCellMar>
     </w:tblPr>
   </w:style>
-  <w:style w:type="numbering" w:default="1" w:styleId="Aucuneliste">
+  <w:style w:type="numbering" w:default="1" w:styleId="NoList">
     <w:name w:val="No List"/>
     <w:uiPriority w:val="99"/>
     <w:semiHidden/>
@@ -3294,7 +3340,7 @@
 </file>
 
 <file path=word/glossary/webSettings.xml><?xml version="1.0" encoding="utf-8"?>
-<w:webSettings xmlns:mc="http://schemas.openxmlformats.org/markup-compatibility/2006" xmlns:r="http://schemas.openxmlformats.org/officeDocument/2006/relationships" xmlns:w="http://schemas.openxmlformats.org/wordprocessingml/2006/main" xmlns:w14="http://schemas.microsoft.com/office/word/2010/wordml" xmlns:w15="http://schemas.microsoft.com/office/word/2012/wordml" xmlns:w16cex="http://schemas.microsoft.com/office/word/2018/wordml/cex" xmlns:w16cid="http://schemas.microsoft.com/office/word/2016/wordml/cid" xmlns:w16="http://schemas.microsoft.com/office/word/2018/wordml" xmlns:w16du="http://schemas.microsoft.com/office/word/2023/wordml/word16du" xmlns:w16sdtdh="http://schemas.microsoft.com/office/word/2020/wordml/sdtdatahash" xmlns:w16se="http://schemas.microsoft.com/office/word/2015/wordml/symex" mc:Ignorable="w14 w15 w16se w16cid w16 w16cex w16sdtdh w16du">
+<w:webSettings xmlns:mc="http://schemas.openxmlformats.org/markup-compatibility/2006" xmlns:r="http://schemas.openxmlformats.org/officeDocument/2006/relationships" xmlns:w="http://schemas.openxmlformats.org/wordprocessingml/2006/main" xmlns:w14="http://schemas.microsoft.com/office/word/2010/wordml" xmlns:w15="http://schemas.microsoft.com/office/word/2012/wordml" xmlns:w16cex="http://schemas.microsoft.com/office/word/2018/wordml/cex" xmlns:w16cid="http://schemas.microsoft.com/office/word/2016/wordml/cid" xmlns:w16="http://schemas.microsoft.com/office/word/2018/wordml" xmlns:w16sdtdh="http://schemas.microsoft.com/office/word/2020/wordml/sdtdatahash" xmlns:w16se="http://schemas.microsoft.com/office/word/2015/wordml/symex" mc:Ignorable="w14 w15 w16se w16cid w16 w16cex w16sdtdh">
   <w:optimizeForBrowser/>
   <w:allowPNG/>
 </w:webSettings>
@@ -3562,21 +3608,21 @@
 </file>
 
 <file path=customXml/item1.xml><?xml version="1.0" encoding="utf-8"?>
+<p:properties xmlns:p="http://schemas.microsoft.com/office/2006/metadata/properties" xmlns:xsi="http://www.w3.org/2001/XMLSchema-instance" xmlns:pc="http://schemas.microsoft.com/office/infopath/2007/PartnerControls">
+  <documentManagement>
+    <Status xmlns="71af3243-3dd4-4a8d-8c0d-dd76da1f02a5">Not started</Status>
+    <MediaServiceKeyPoints xmlns="71af3243-3dd4-4a8d-8c0d-dd76da1f02a5" xsi:nil="true"/>
+  </documentManagement>
+</p:properties>
+</file>
+
+<file path=customXml/item2.xml><?xml version="1.0" encoding="utf-8"?>
 <?mso-contentType ?>
 <FormTemplates xmlns="http://schemas.microsoft.com/sharepoint/v3/contenttype/forms">
   <Display>DocumentLibraryForm</Display>
   <Edit>DocumentLibraryForm</Edit>
   <New>DocumentLibraryForm</New>
 </FormTemplates>
-</file>
-
-<file path=customXml/item2.xml><?xml version="1.0" encoding="utf-8"?>
-<p:properties xmlns:p="http://schemas.microsoft.com/office/2006/metadata/properties" xmlns:xsi="http://www.w3.org/2001/XMLSchema-instance" xmlns:pc="http://schemas.microsoft.com/office/infopath/2007/PartnerControls">
-  <documentManagement>
-    <Status xmlns="71af3243-3dd4-4a8d-8c0d-dd76da1f02a5">Not started</Status>
-    <MediaServiceKeyPoints xmlns="71af3243-3dd4-4a8d-8c0d-dd76da1f02a5" xsi:nil="true"/>
-  </documentManagement>
-</p:properties>
 </file>
 
 <file path=customXml/item3.xml><?xml version="1.0" encoding="utf-8"?>
@@ -3801,19 +3847,19 @@
 </file>
 
 <file path=customXml/itemProps1.xml><?xml version="1.0" encoding="utf-8"?>
-<ds:datastoreItem xmlns:ds="http://schemas.openxmlformats.org/officeDocument/2006/customXml" ds:itemID="{05EF3759-52C9-494D-810E-B2DD79D25AE8}">
+<ds:datastoreItem xmlns:ds="http://schemas.openxmlformats.org/officeDocument/2006/customXml" ds:itemID="{E57A970D-2C6E-4A2B-99A4-9AD6320AEE66}">
   <ds:schemaRefs>
-    <ds:schemaRef ds:uri="http://schemas.microsoft.com/sharepoint/v3/contenttype/forms"/>
+    <ds:schemaRef ds:uri="http://schemas.microsoft.com/office/2006/metadata/properties"/>
+    <ds:schemaRef ds:uri="http://schemas.microsoft.com/office/infopath/2007/PartnerControls"/>
+    <ds:schemaRef ds:uri="71af3243-3dd4-4a8d-8c0d-dd76da1f02a5"/>
   </ds:schemaRefs>
 </ds:datastoreItem>
 </file>
 
 <file path=customXml/itemProps2.xml><?xml version="1.0" encoding="utf-8"?>
-<ds:datastoreItem xmlns:ds="http://schemas.openxmlformats.org/officeDocument/2006/customXml" ds:itemID="{E57A970D-2C6E-4A2B-99A4-9AD6320AEE66}">
+<ds:datastoreItem xmlns:ds="http://schemas.openxmlformats.org/officeDocument/2006/customXml" ds:itemID="{05EF3759-52C9-494D-810E-B2DD79D25AE8}">
   <ds:schemaRefs>
-    <ds:schemaRef ds:uri="http://schemas.microsoft.com/office/2006/metadata/properties"/>
-    <ds:schemaRef ds:uri="http://schemas.microsoft.com/office/infopath/2007/PartnerControls"/>
-    <ds:schemaRef ds:uri="71af3243-3dd4-4a8d-8c0d-dd76da1f02a5"/>
+    <ds:schemaRef ds:uri="http://schemas.microsoft.com/sharepoint/v3/contenttype/forms"/>
   </ds:schemaRefs>
 </ds:datastoreItem>
 </file>

</xml_diff>